<commit_message>
feat: Server almost completed. New functionalities (if needed) will be added ad-hoc
</commit_message>
<xml_diff>
--- a/Analysis/Analysis.docx
+++ b/Analysis/Analysis.docx
@@ -83,10 +83,7 @@
         </w:numPr>
       </w:pPr>
       <w:r>
-        <w:t>Izmena ličnih podataka</w:t>
-      </w:r>
-      <w:r>
-        <w:t xml:space="preserve"> </w:t>
+        <w:t xml:space="preserve">Izmena ličnih podataka </w:t>
       </w:r>
     </w:p>
     <w:p>
@@ -206,10 +203,7 @@
         </w:numPr>
       </w:pPr>
       <w:r>
-        <w:t>Prikaz detalja iznajmljivanja iz istorij</w:t>
-      </w:r>
-      <w:r>
-        <w:t>e</w:t>
+        <w:t>Prikaz detalja iznajmljivanja iz istorije</w:t>
       </w:r>
     </w:p>
     <w:p>
@@ -20544,6 +20538,7 @@
   <w:style w:type="character" w:default="1" w:styleId="DefaultParagraphFont">
     <w:name w:val="Default Paragraph Font"/>
     <w:uiPriority w:val="1"/>
+    <w:semiHidden/>
     <w:unhideWhenUsed/>
   </w:style>
   <w:style w:type="table" w:default="1" w:styleId="TableNormal">

</xml_diff>